<commit_message>
Added class diagram and icons
</commit_message>
<xml_diff>
--- a/System architecture document national assets price tracker.docx
+++ b/System architecture document national assets price tracker.docx
@@ -634,7 +634,6 @@
           <w:szCs w:val="24"/>
         </w:rPr>
       </w:pPr>
-      <w:proofErr w:type="spellStart"/>
       <w:r>
         <w:rPr>
           <w:rFonts w:asciiTheme="majorBidi" w:hAnsiTheme="majorBidi" w:cstheme="majorBidi"/>
@@ -645,7 +644,6 @@
         </w:rPr>
         <w:t>Mindmap</w:t>
       </w:r>
-      <w:proofErr w:type="spellEnd"/>
     </w:p>
     <w:p>
       <w:pPr>
@@ -1239,43 +1237,7 @@
           <w:sz w:val="24"/>
           <w:szCs w:val="24"/>
         </w:rPr>
-        <w:t xml:space="preserve">Processes data via service classes (e.g., </w:t>
-      </w:r>
-      <w:proofErr w:type="spellStart"/>
-      <w:r>
-        <w:rPr>
-          <w:rFonts w:asciiTheme="majorBidi" w:hAnsiTheme="majorBidi" w:cstheme="majorBidi"/>
-          <w:sz w:val="24"/>
-          <w:szCs w:val="24"/>
-        </w:rPr>
-        <w:t>AssetService</w:t>
-      </w:r>
-      <w:proofErr w:type="spellEnd"/>
-      <w:r>
-        <w:rPr>
-          <w:rFonts w:asciiTheme="majorBidi" w:hAnsiTheme="majorBidi" w:cstheme="majorBidi"/>
-          <w:sz w:val="24"/>
-          <w:szCs w:val="24"/>
-        </w:rPr>
-        <w:t xml:space="preserve">, </w:t>
-      </w:r>
-      <w:proofErr w:type="spellStart"/>
-      <w:r>
-        <w:rPr>
-          <w:rFonts w:asciiTheme="majorBidi" w:hAnsiTheme="majorBidi" w:cstheme="majorBidi"/>
-          <w:sz w:val="24"/>
-          <w:szCs w:val="24"/>
-        </w:rPr>
-        <w:t>LogService</w:t>
-      </w:r>
-      <w:proofErr w:type="spellEnd"/>
-      <w:r>
-        <w:rPr>
-          <w:rFonts w:asciiTheme="majorBidi" w:hAnsiTheme="majorBidi" w:cstheme="majorBidi"/>
-          <w:sz w:val="24"/>
-          <w:szCs w:val="24"/>
-        </w:rPr>
-        <w:t>)</w:t>
+        <w:t>Processes data via service classes (e.g., AssetService, LogService)</w:t>
       </w:r>
     </w:p>
     <w:p>
@@ -1681,6 +1643,7 @@
       <w:r>
         <w:rPr>
           <w:rFonts w:asciiTheme="majorBidi" w:hAnsiTheme="majorBidi" w:cstheme="majorBidi"/>
+          <w:noProof/>
           <w:sz w:val="24"/>
           <w:szCs w:val="24"/>
         </w:rPr>
@@ -2228,25 +2191,7 @@
           <w:sz w:val="24"/>
           <w:szCs w:val="24"/>
         </w:rPr>
-        <w:t xml:space="preserve">Tables include: assets, categories, </w:t>
-      </w:r>
-      <w:proofErr w:type="spellStart"/>
-      <w:r>
-        <w:rPr>
-          <w:rFonts w:asciiTheme="majorBidi" w:hAnsiTheme="majorBidi" w:cstheme="majorBidi"/>
-          <w:sz w:val="24"/>
-          <w:szCs w:val="24"/>
-        </w:rPr>
-        <w:t>price_history</w:t>
-      </w:r>
-      <w:proofErr w:type="spellEnd"/>
-      <w:r>
-        <w:rPr>
-          <w:rFonts w:asciiTheme="majorBidi" w:hAnsiTheme="majorBidi" w:cstheme="majorBidi"/>
-          <w:sz w:val="24"/>
-          <w:szCs w:val="24"/>
-        </w:rPr>
-        <w:t>, users, and logs.</w:t>
+        <w:t>Tables include: assets, categories, price_history, users, and logs.</w:t>
       </w:r>
     </w:p>
     <w:p>
@@ -2291,6 +2236,7 @@
       <w:r>
         <w:rPr>
           <w:rFonts w:asciiTheme="majorBidi" w:hAnsiTheme="majorBidi" w:cstheme="majorBidi"/>
+          <w:noProof/>
           <w:sz w:val="24"/>
           <w:szCs w:val="24"/>
         </w:rPr>
@@ -2406,6 +2352,7 @@
           <w:rFonts w:asciiTheme="majorBidi" w:hAnsiTheme="majorBidi" w:cstheme="majorBidi"/>
           <w:b/>
           <w:bCs/>
+          <w:noProof/>
           <w:sz w:val="24"/>
           <w:szCs w:val="24"/>
         </w:rPr>
@@ -2489,6 +2436,7 @@
           <w:rFonts w:asciiTheme="majorBidi" w:hAnsiTheme="majorBidi" w:cstheme="majorBidi"/>
           <w:b/>
           <w:bCs/>
+          <w:noProof/>
           <w:sz w:val="24"/>
           <w:szCs w:val="24"/>
         </w:rPr>
@@ -2797,6 +2745,7 @@
       <w:r>
         <w:rPr>
           <w:rFonts w:asciiTheme="majorBidi" w:hAnsiTheme="majorBidi" w:cstheme="majorBidi"/>
+          <w:noProof/>
           <w:sz w:val="24"/>
           <w:szCs w:val="24"/>
         </w:rPr>
@@ -2874,6 +2823,7 @@
       <w:r>
         <w:rPr>
           <w:rFonts w:asciiTheme="majorBidi" w:hAnsiTheme="majorBidi" w:cstheme="majorBidi"/>
+          <w:noProof/>
           <w:sz w:val="24"/>
           <w:szCs w:val="24"/>
         </w:rPr>
@@ -2927,6 +2877,7 @@
       <w:r>
         <w:rPr>
           <w:rFonts w:asciiTheme="majorBidi" w:hAnsiTheme="majorBidi" w:cstheme="majorBidi"/>
+          <w:noProof/>
           <w:sz w:val="24"/>
           <w:szCs w:val="24"/>
         </w:rPr>
@@ -3004,6 +2955,7 @@
       <w:r>
         <w:rPr>
           <w:rFonts w:asciiTheme="majorBidi" w:hAnsiTheme="majorBidi" w:cstheme="majorBidi"/>
+          <w:noProof/>
           <w:sz w:val="24"/>
           <w:szCs w:val="24"/>
         </w:rPr>
@@ -3108,6 +3060,7 @@
           <w:rFonts w:asciiTheme="majorBidi" w:hAnsiTheme="majorBidi" w:cstheme="majorBidi"/>
           <w:b/>
           <w:bCs/>
+          <w:noProof/>
           <w:sz w:val="24"/>
           <w:szCs w:val="24"/>
         </w:rPr>
@@ -3189,6 +3142,7 @@
           <w:rFonts w:asciiTheme="majorBidi" w:hAnsiTheme="majorBidi" w:cstheme="majorBidi"/>
           <w:b/>
           <w:bCs/>
+          <w:noProof/>
           <w:sz w:val="24"/>
           <w:szCs w:val="24"/>
         </w:rPr>
@@ -3295,23 +3249,13 @@
           <w:szCs w:val="24"/>
         </w:rPr>
       </w:pPr>
-      <w:proofErr w:type="spellStart"/>
-      <w:r>
-        <w:rPr>
-          <w:rFonts w:asciiTheme="majorBidi" w:hAnsiTheme="majorBidi" w:cstheme="majorBidi"/>
-          <w:sz w:val="24"/>
-          <w:szCs w:val="24"/>
-        </w:rPr>
-        <w:t>src</w:t>
-      </w:r>
-      <w:proofErr w:type="spellEnd"/>
-      <w:r>
-        <w:rPr>
-          <w:rFonts w:asciiTheme="majorBidi" w:hAnsiTheme="majorBidi" w:cstheme="majorBidi"/>
-          <w:sz w:val="24"/>
-          <w:szCs w:val="24"/>
-        </w:rPr>
-        <w:t>/</w:t>
+      <w:r>
+        <w:rPr>
+          <w:rFonts w:asciiTheme="majorBidi" w:hAnsiTheme="majorBidi" w:cstheme="majorBidi"/>
+          <w:sz w:val="24"/>
+          <w:szCs w:val="24"/>
+        </w:rPr>
+        <w:t>src/</w:t>
       </w:r>
     </w:p>
     <w:p>
@@ -3614,7 +3558,6 @@
           <w:szCs w:val="24"/>
         </w:rPr>
       </w:pPr>
-      <w:proofErr w:type="spellStart"/>
       <w:r>
         <w:rPr>
           <w:rFonts w:asciiTheme="majorBidi" w:hAnsiTheme="majorBidi" w:cstheme="majorBidi"/>
@@ -3623,7 +3566,6 @@
         </w:rPr>
         <w:t>com.naptracker</w:t>
       </w:r>
-      <w:proofErr w:type="spellEnd"/>
     </w:p>
     <w:p>
       <w:pPr>
@@ -4470,18 +4412,8 @@
           <w:sz w:val="24"/>
           <w:szCs w:val="24"/>
         </w:rPr>
-        <w:t xml:space="preserve">── </w:t>
-      </w:r>
-      <w:proofErr w:type="spellStart"/>
-      <w:r>
-        <w:rPr>
-          <w:rFonts w:asciiTheme="majorBidi" w:hAnsiTheme="majorBidi" w:cstheme="majorBidi"/>
-          <w:sz w:val="24"/>
-          <w:szCs w:val="24"/>
-        </w:rPr>
-        <w:t>dto</w:t>
-      </w:r>
-      <w:proofErr w:type="spellEnd"/>
+        <w:t>── dto</w:t>
+      </w:r>
     </w:p>
     <w:p>
       <w:pPr>
@@ -4889,7 +4821,6 @@
           <w:szCs w:val="24"/>
         </w:rPr>
       </w:pPr>
-      <w:proofErr w:type="spellStart"/>
       <w:r>
         <w:rPr>
           <w:rFonts w:asciiTheme="majorBidi" w:hAnsiTheme="majorBidi" w:cstheme="majorBidi"/>
@@ -4900,7 +4831,6 @@
         </w:rPr>
         <w:t>AssetDetails</w:t>
       </w:r>
-      <w:proofErr w:type="spellEnd"/>
       <w:r>
         <w:rPr>
           <w:rFonts w:asciiTheme="majorBidi" w:hAnsiTheme="majorBidi" w:cstheme="majorBidi"/>
@@ -4924,7 +4854,6 @@
           <w:szCs w:val="24"/>
         </w:rPr>
       </w:pPr>
-      <w:proofErr w:type="spellStart"/>
       <w:r>
         <w:rPr>
           <w:rFonts w:asciiTheme="majorBidi" w:hAnsiTheme="majorBidi" w:cstheme="majorBidi"/>
@@ -4935,7 +4864,6 @@
         </w:rPr>
         <w:t>DashboardWrapper</w:t>
       </w:r>
-      <w:proofErr w:type="spellEnd"/>
       <w:r>
         <w:rPr>
           <w:rFonts w:asciiTheme="majorBidi" w:hAnsiTheme="majorBidi" w:cstheme="majorBidi"/>
@@ -5115,6 +5043,7 @@
       <w:r>
         <w:rPr>
           <w:rFonts w:asciiTheme="majorBidi" w:hAnsiTheme="majorBidi" w:cstheme="majorBidi"/>
+          <w:noProof/>
           <w:sz w:val="24"/>
           <w:szCs w:val="24"/>
         </w:rPr>
@@ -5195,6 +5124,7 @@
           <w:rFonts w:asciiTheme="majorBidi" w:hAnsiTheme="majorBidi" w:cstheme="majorBidi"/>
           <w:b/>
           <w:bCs/>
+          <w:noProof/>
           <w:sz w:val="24"/>
           <w:szCs w:val="24"/>
         </w:rPr>
@@ -5485,7 +5415,6 @@
                 <w:szCs w:val="24"/>
               </w:rPr>
             </w:pPr>
-            <w:proofErr w:type="spellStart"/>
             <w:r>
               <w:rPr>
                 <w:rFonts w:asciiTheme="majorBidi" w:hAnsiTheme="majorBidi" w:cstheme="majorBidi"/>
@@ -5494,7 +5423,6 @@
               </w:rPr>
               <w:t>price_history</w:t>
             </w:r>
-            <w:proofErr w:type="spellEnd"/>
           </w:p>
         </w:tc>
         <w:tc>
@@ -5944,7 +5872,6 @@
                 <w:szCs w:val="24"/>
               </w:rPr>
             </w:pPr>
-            <w:proofErr w:type="spellStart"/>
             <w:r>
               <w:rPr>
                 <w:rFonts w:asciiTheme="majorBidi" w:hAnsiTheme="majorBidi" w:cstheme="majorBidi"/>
@@ -5953,7 +5880,6 @@
               </w:rPr>
               <w:t>category_id</w:t>
             </w:r>
-            <w:proofErr w:type="spellEnd"/>
           </w:p>
         </w:tc>
         <w:tc>
@@ -6177,7 +6103,6 @@
                 <w:szCs w:val="24"/>
               </w:rPr>
             </w:pPr>
-            <w:proofErr w:type="spellStart"/>
             <w:r>
               <w:rPr>
                 <w:rFonts w:asciiTheme="majorBidi" w:hAnsiTheme="majorBidi" w:cstheme="majorBidi"/>
@@ -6186,7 +6111,6 @@
               </w:rPr>
               <w:t>image_url</w:t>
             </w:r>
-            <w:proofErr w:type="spellEnd"/>
           </w:p>
         </w:tc>
         <w:tc>
@@ -6334,7 +6258,6 @@
                 <w:szCs w:val="24"/>
               </w:rPr>
             </w:pPr>
-            <w:proofErr w:type="spellStart"/>
             <w:r>
               <w:rPr>
                 <w:rFonts w:asciiTheme="majorBidi" w:hAnsiTheme="majorBidi" w:cstheme="majorBidi"/>
@@ -6343,7 +6266,6 @@
               </w:rPr>
               <w:t>updated_at</w:t>
             </w:r>
-            <w:proofErr w:type="spellEnd"/>
           </w:p>
         </w:tc>
         <w:tc>
@@ -6688,7 +6610,6 @@
           <w:szCs w:val="24"/>
         </w:rPr>
       </w:pPr>
-      <w:proofErr w:type="spellStart"/>
       <w:r>
         <w:rPr>
           <w:rFonts w:asciiTheme="majorBidi" w:hAnsiTheme="majorBidi" w:cstheme="majorBidi"/>
@@ -6699,7 +6620,6 @@
         </w:rPr>
         <w:t>price_history</w:t>
       </w:r>
-      <w:proofErr w:type="spellEnd"/>
     </w:p>
     <w:tbl>
       <w:tblPr>
@@ -6894,7 +6814,6 @@
                 <w:szCs w:val="24"/>
               </w:rPr>
             </w:pPr>
-            <w:proofErr w:type="spellStart"/>
             <w:r>
               <w:rPr>
                 <w:rFonts w:asciiTheme="majorBidi" w:hAnsiTheme="majorBidi" w:cstheme="majorBidi"/>
@@ -6903,7 +6822,6 @@
               </w:rPr>
               <w:t>asset_id</w:t>
             </w:r>
-            <w:proofErr w:type="spellEnd"/>
           </w:p>
         </w:tc>
         <w:tc>
@@ -7050,7 +6968,6 @@
                 <w:szCs w:val="24"/>
               </w:rPr>
             </w:pPr>
-            <w:proofErr w:type="spellStart"/>
             <w:r>
               <w:rPr>
                 <w:rFonts w:asciiTheme="majorBidi" w:hAnsiTheme="majorBidi" w:cstheme="majorBidi"/>
@@ -7059,7 +6976,6 @@
               </w:rPr>
               <w:t>recorded_at</w:t>
             </w:r>
-            <w:proofErr w:type="spellEnd"/>
           </w:p>
         </w:tc>
         <w:tc>
@@ -7330,7 +7246,6 @@
                 <w:szCs w:val="24"/>
               </w:rPr>
             </w:pPr>
-            <w:proofErr w:type="spellStart"/>
             <w:r>
               <w:rPr>
                 <w:rFonts w:asciiTheme="majorBidi" w:hAnsiTheme="majorBidi" w:cstheme="majorBidi"/>
@@ -7339,7 +7254,6 @@
               </w:rPr>
               <w:t>user_id</w:t>
             </w:r>
-            <w:proofErr w:type="spellEnd"/>
           </w:p>
         </w:tc>
         <w:tc>
@@ -7409,7 +7323,6 @@
                 <w:szCs w:val="24"/>
               </w:rPr>
             </w:pPr>
-            <w:proofErr w:type="spellStart"/>
             <w:r>
               <w:rPr>
                 <w:rFonts w:asciiTheme="majorBidi" w:hAnsiTheme="majorBidi" w:cstheme="majorBidi"/>
@@ -7418,7 +7331,6 @@
               </w:rPr>
               <w:t>asset_id</w:t>
             </w:r>
-            <w:proofErr w:type="spellEnd"/>
           </w:p>
         </w:tc>
         <w:tc>
@@ -8074,7 +7986,6 @@
                 <w:szCs w:val="24"/>
               </w:rPr>
             </w:pPr>
-            <w:proofErr w:type="spellStart"/>
             <w:r>
               <w:rPr>
                 <w:rFonts w:asciiTheme="majorBidi" w:hAnsiTheme="majorBidi" w:cstheme="majorBidi"/>
@@ -8083,7 +7994,6 @@
               </w:rPr>
               <w:t>password_hash</w:t>
             </w:r>
-            <w:proofErr w:type="spellEnd"/>
           </w:p>
         </w:tc>
         <w:tc>
@@ -8239,6 +8149,7 @@
       <w:r>
         <w:rPr>
           <w:rFonts w:asciiTheme="majorBidi" w:hAnsiTheme="majorBidi" w:cstheme="majorBidi"/>
+          <w:noProof/>
           <w:sz w:val="24"/>
           <w:szCs w:val="24"/>
         </w:rPr>
@@ -8300,7 +8211,73 @@
           <w:sz w:val="24"/>
           <w:szCs w:val="24"/>
         </w:rPr>
-        <w:t>9. Security Architecture (if applicable)</w:t>
+        <w:t>9. Class diagram</w:t>
+      </w:r>
+    </w:p>
+    <w:p>
+      <w:pPr>
+        <w:spacing w:after="0" w:line="360" w:lineRule="auto"/>
+        <w:jc w:val="both"/>
+        <w:rPr>
+          <w:rFonts w:asciiTheme="majorBidi" w:hAnsiTheme="majorBidi" w:cstheme="majorBidi"/>
+          <w:sz w:val="24"/>
+          <w:szCs w:val="24"/>
+        </w:rPr>
+      </w:pPr>
+      <w:hyperlink r:id="rId18" w:history="1">
+        <w:r>
+          <w:rPr>
+            <w:rStyle w:val="Hyperlink"/>
+            <w:rFonts w:asciiTheme="majorBidi" w:hAnsiTheme="majorBidi" w:cstheme="majorBidi"/>
+            <w:sz w:val="24"/>
+            <w:szCs w:val="24"/>
+          </w:rPr>
+          <w:t>https://www.mermaidchart.com/raw/fb239ea8-ff8e-43cf-a4b1-c5cef8d40106?theme=light&amp;version=v0.1&amp;format=svg</w:t>
+        </w:r>
+      </w:hyperlink>
+    </w:p>
+    <w:p>
+      <w:pPr>
+        <w:spacing w:after="0" w:line="360" w:lineRule="auto"/>
+        <w:jc w:val="both"/>
+        <w:rPr>
+          <w:rFonts w:asciiTheme="majorBidi" w:hAnsiTheme="majorBidi" w:cstheme="majorBidi"/>
+          <w:sz w:val="24"/>
+          <w:szCs w:val="24"/>
+        </w:rPr>
+      </w:pPr>
+    </w:p>
+    <w:p>
+      <w:pPr>
+        <w:spacing w:after="0" w:line="360" w:lineRule="auto"/>
+        <w:jc w:val="both"/>
+        <w:rPr>
+          <w:rFonts w:asciiTheme="majorBidi" w:hAnsiTheme="majorBidi" w:cstheme="majorBidi"/>
+          <w:b/>
+          <w:bCs/>
+          <w:sz w:val="24"/>
+          <w:szCs w:val="24"/>
+        </w:rPr>
+      </w:pPr>
+      <w:r>
+        <w:rPr>
+          <w:rFonts w:asciiTheme="majorBidi" w:hAnsiTheme="majorBidi" w:cstheme="majorBidi"/>
+          <w:b/>
+          <w:bCs/>
+          <w:sz w:val="24"/>
+          <w:szCs w:val="24"/>
+        </w:rPr>
+        <w:t>10</w:t>
+      </w:r>
+      <w:r>
+        <w:rPr>
+          <w:rFonts w:asciiTheme="majorBidi" w:hAnsiTheme="majorBidi" w:cstheme="majorBidi"/>
+          <w:b/>
+          <w:bCs/>
+          <w:sz w:val="24"/>
+          <w:szCs w:val="24"/>
+        </w:rPr>
+        <w:t>. Security Architecture (if applicable)</w:t>
       </w:r>
     </w:p>
     <w:p>
@@ -8403,7 +8380,27 @@
           <w:sz w:val="24"/>
           <w:szCs w:val="24"/>
         </w:rPr>
-        <w:t>10. Non-Functional Requirements</w:t>
+        <w:t>1</w:t>
+      </w:r>
+      <w:r>
+        <w:rPr>
+          <w:rFonts w:asciiTheme="majorBidi" w:hAnsiTheme="majorBidi" w:cstheme="majorBidi"/>
+          <w:b/>
+          <w:bCs/>
+          <w:sz w:val="24"/>
+          <w:szCs w:val="24"/>
+        </w:rPr>
+        <w:t>1</w:t>
+      </w:r>
+      <w:r>
+        <w:rPr>
+          <w:rFonts w:asciiTheme="majorBidi" w:hAnsiTheme="majorBidi" w:cstheme="majorBidi"/>
+          <w:b/>
+          <w:bCs/>
+          <w:sz w:val="24"/>
+          <w:szCs w:val="24"/>
+        </w:rPr>
+        <w:t>. Non-Functional Requirements</w:t>
       </w:r>
     </w:p>
     <w:p>
@@ -8428,6 +8425,7 @@
           <w:sz w:val="24"/>
           <w:szCs w:val="24"/>
         </w:rPr>
+        <w:lastRenderedPageBreak/>
         <w:t>Performance</w:t>
       </w:r>
       <w:r>
@@ -8558,8 +8556,27 @@
           <w:sz w:val="24"/>
           <w:szCs w:val="24"/>
         </w:rPr>
-        <w:lastRenderedPageBreak/>
-        <w:t>11. Future Extensions</w:t>
+        <w:t>1</w:t>
+      </w:r>
+      <w:r>
+        <w:rPr>
+          <w:rFonts w:asciiTheme="majorBidi" w:hAnsiTheme="majorBidi" w:cstheme="majorBidi"/>
+          <w:b/>
+          <w:bCs/>
+          <w:sz w:val="24"/>
+          <w:szCs w:val="24"/>
+        </w:rPr>
+        <w:t>2</w:t>
+      </w:r>
+      <w:r>
+        <w:rPr>
+          <w:rFonts w:asciiTheme="majorBidi" w:hAnsiTheme="majorBidi" w:cstheme="majorBidi"/>
+          <w:b/>
+          <w:bCs/>
+          <w:sz w:val="24"/>
+          <w:szCs w:val="24"/>
+        </w:rPr>
+        <w:t>. Future Extensions</w:t>
       </w:r>
     </w:p>
     <w:p>
@@ -15046,6 +15063,7 @@
   <w:style w:type="character" w:default="1" w:styleId="DefaultParagraphFont">
     <w:name w:val="Default Paragraph Font"/>
     <w:uiPriority w:val="1"/>
+    <w:semiHidden/>
     <w:unhideWhenUsed/>
   </w:style>
   <w:style w:type="table" w:default="1" w:styleId="TableNormal">
@@ -15484,6 +15502,29 @@
       </w:tblBorders>
     </w:tblPr>
   </w:style>
+  <w:style w:type="character" w:styleId="Hyperlink">
+    <w:name w:val="Hyperlink"/>
+    <w:basedOn w:val="DefaultParagraphFont"/>
+    <w:uiPriority w:val="99"/>
+    <w:unhideWhenUsed/>
+    <w:rsid w:val="008A0E2A"/>
+    <w:rPr>
+      <w:color w:val="467886" w:themeColor="hyperlink"/>
+      <w:u w:val="single"/>
+    </w:rPr>
+  </w:style>
+  <w:style w:type="character" w:styleId="UnresolvedMention">
+    <w:name w:val="Unresolved Mention"/>
+    <w:basedOn w:val="DefaultParagraphFont"/>
+    <w:uiPriority w:val="99"/>
+    <w:semiHidden/>
+    <w:unhideWhenUsed/>
+    <w:rsid w:val="008A0E2A"/>
+    <w:rPr>
+      <w:color w:val="605E5C"/>
+      <w:shd w:val="clear" w:color="auto" w:fill="E1DFDD"/>
+    </w:rPr>
+  </w:style>
 </w:styles>
 </file>
 

</xml_diff>